<commit_message>
Fresh HTTP connection for each API call to fix SSL issues
</commit_message>
<xml_diff>
--- a/backend/templates/dangerous_goods/REOLUBE TURBOFLUID 32B GT.docx
+++ b/backend/templates/dangerous_goods/REOLUBE TURBOFLUID 32B GT.docx
@@ -222,12 +222,21 @@
                 <w:b w:val="0"/>
               </w:rPr>
             </w:pPr>
+            <w:proofErr w:type="spellStart"/>
             <w:r>
               <w:rPr>
                 <w:rFonts w:ascii="Times New Roman" w:hAnsi="Times New Roman"/>
                 <w:b w:val="0"/>
               </w:rPr>
-              <w:t>Canoil Canada Ltd</w:t>
+              <w:t>Canoil</w:t>
+            </w:r>
+            <w:proofErr w:type="spellEnd"/>
+            <w:r>
+              <w:rPr>
+                <w:rFonts w:ascii="Times New Roman" w:hAnsi="Times New Roman"/>
+                <w:b w:val="0"/>
+              </w:rPr>
+              <w:t xml:space="preserve"> Canada Ltd</w:t>
             </w:r>
           </w:p>
           <w:p>
@@ -433,6 +442,8 @@
             <w:pPr>
               <w:rPr>
                 <w:rFonts w:ascii="Times New Roman" w:hAnsi="Times New Roman"/>
+                <w:sz w:val="18"/>
+                <w:szCs w:val="20"/>
               </w:rPr>
             </w:pPr>
           </w:p>
@@ -462,7 +473,14 @@
               <w:t>Buyer:</w:t>
             </w:r>
           </w:p>
-          <w:p/>
+          <w:p>
+            <w:pPr>
+              <w:rPr>
+                <w:sz w:val="18"/>
+                <w:szCs w:val="20"/>
+              </w:rPr>
+            </w:pPr>
+          </w:p>
         </w:tc>
       </w:tr>
       <w:tr>
@@ -1427,12 +1445,21 @@
               </w:rPr>
               <w:t xml:space="preserve"> </w:t>
             </w:r>
-            <w:r>
-              <w:rPr>
-                <w:rFonts w:ascii="Times New Roman" w:hAnsi="Times New Roman"/>
-                <w:sz w:val="18"/>
-              </w:rPr>
-              <w:t>lnst.</w:t>
+            <w:proofErr w:type="spellStart"/>
+            <w:r>
+              <w:rPr>
+                <w:rFonts w:ascii="Times New Roman" w:hAnsi="Times New Roman"/>
+                <w:sz w:val="18"/>
+              </w:rPr>
+              <w:t>lnst</w:t>
+            </w:r>
+            <w:proofErr w:type="spellEnd"/>
+            <w:r>
+              <w:rPr>
+                <w:rFonts w:ascii="Times New Roman" w:hAnsi="Times New Roman"/>
+                <w:sz w:val="18"/>
+              </w:rPr>
+              <w:t>.</w:t>
             </w:r>
           </w:p>
         </w:tc>
@@ -1983,7 +2010,55 @@
                 <w:rFonts w:ascii="Times New Roman" w:hAnsi="Times New Roman"/>
                 <w:sz w:val="24"/>
               </w:rPr>
-              <w:t xml:space="preserve">Environmentally Hazardous Substance, Liquid, n.o.s. (phenol, isobutylenated, phosphate (triphenyl phosphate &gt;25%)) </w:t>
+              <w:t>Environmentally Hazardous Substance, Liquid</w:t>
+            </w:r>
+            <w:proofErr w:type="gramStart"/>
+            <w:r>
+              <w:rPr>
+                <w:rFonts w:ascii="Times New Roman" w:hAnsi="Times New Roman"/>
+                <w:sz w:val="24"/>
+              </w:rPr>
+              <w:t xml:space="preserve">, </w:t>
+            </w:r>
+            <w:proofErr w:type="spellStart"/>
+            <w:r>
+              <w:rPr>
+                <w:rFonts w:ascii="Times New Roman" w:hAnsi="Times New Roman"/>
+                <w:sz w:val="24"/>
+              </w:rPr>
+              <w:t>n.o.</w:t>
+            </w:r>
+            <w:proofErr w:type="gramEnd"/>
+            <w:r>
+              <w:rPr>
+                <w:rFonts w:ascii="Times New Roman" w:hAnsi="Times New Roman"/>
+                <w:sz w:val="24"/>
+              </w:rPr>
+              <w:t>s</w:t>
+            </w:r>
+            <w:proofErr w:type="spellEnd"/>
+            <w:r>
+              <w:rPr>
+                <w:rFonts w:ascii="Times New Roman" w:hAnsi="Times New Roman"/>
+                <w:sz w:val="24"/>
+              </w:rPr>
+              <w:t xml:space="preserve">. (phenol, </w:t>
+            </w:r>
+            <w:proofErr w:type="spellStart"/>
+            <w:r>
+              <w:rPr>
+                <w:rFonts w:ascii="Times New Roman" w:hAnsi="Times New Roman"/>
+                <w:sz w:val="24"/>
+              </w:rPr>
+              <w:t>isobutylenated</w:t>
+            </w:r>
+            <w:proofErr w:type="spellEnd"/>
+            <w:r>
+              <w:rPr>
+                <w:rFonts w:ascii="Times New Roman" w:hAnsi="Times New Roman"/>
+                <w:sz w:val="24"/>
+              </w:rPr>
+              <w:t xml:space="preserve">, phosphate (triphenyl phosphate &gt;25%)) </w:t>
             </w:r>
           </w:p>
           <w:p>
@@ -2041,6 +2116,7 @@
                 <w:sz w:val="24"/>
               </w:rPr>
             </w:pPr>
+            <w:proofErr w:type="spellStart"/>
             <w:r>
               <w:rPr>
                 <w:rFonts w:ascii="Times New Roman" w:hAnsi="Times New Roman"/>
@@ -2048,7 +2124,37 @@
                 <w:bCs w:val="0"/>
                 <w:sz w:val="24"/>
               </w:rPr>
-              <w:t>Reolube Turbofluid 32B/GT</w:t>
+              <w:t>Reolube</w:t>
+            </w:r>
+            <w:proofErr w:type="spellEnd"/>
+            <w:r>
+              <w:rPr>
+                <w:rFonts w:ascii="Times New Roman" w:hAnsi="Times New Roman"/>
+                <w:b w:val="0"/>
+                <w:bCs w:val="0"/>
+                <w:sz w:val="24"/>
+              </w:rPr>
+              <w:t xml:space="preserve"> </w:t>
+            </w:r>
+            <w:proofErr w:type="spellStart"/>
+            <w:r>
+              <w:rPr>
+                <w:rFonts w:ascii="Times New Roman" w:hAnsi="Times New Roman"/>
+                <w:b w:val="0"/>
+                <w:bCs w:val="0"/>
+                <w:sz w:val="24"/>
+              </w:rPr>
+              <w:t>Turbofluid</w:t>
+            </w:r>
+            <w:proofErr w:type="spellEnd"/>
+            <w:r>
+              <w:rPr>
+                <w:rFonts w:ascii="Times New Roman" w:hAnsi="Times New Roman"/>
+                <w:b w:val="0"/>
+                <w:bCs w:val="0"/>
+                <w:sz w:val="24"/>
+              </w:rPr>
+              <w:t xml:space="preserve"> 32B/GT</w:t>
             </w:r>
           </w:p>
           <w:p>
@@ -2521,22 +2627,38 @@
                 <w:rFonts w:ascii="Times New Roman" w:hAnsi="Times New Roman"/>
                 <w:sz w:val="23"/>
               </w:rPr>
-              <w:t>I hereby declare that the contents of this consignment are fully and</w:t>
-            </w:r>
-          </w:p>
-          <w:p>
-            <w:pPr>
-              <w:pStyle w:val="Heading2"/>
+              <w:t xml:space="preserve">I hereby declare that the contents of this consignment are </w:t>
+            </w:r>
+            <w:proofErr w:type="gramStart"/>
+            <w:r>
               <w:rPr>
                 <w:rFonts w:ascii="Times New Roman" w:hAnsi="Times New Roman"/>
                 <w:sz w:val="23"/>
               </w:rPr>
-            </w:pPr>
+              <w:t>fully</w:t>
+            </w:r>
+            <w:proofErr w:type="gramEnd"/>
             <w:r>
               <w:rPr>
                 <w:rFonts w:ascii="Times New Roman" w:hAnsi="Times New Roman"/>
                 <w:sz w:val="23"/>
               </w:rPr>
+              <w:t xml:space="preserve"> and</w:t>
+            </w:r>
+          </w:p>
+          <w:p>
+            <w:pPr>
+              <w:pStyle w:val="Heading2"/>
+              <w:rPr>
+                <w:rFonts w:ascii="Times New Roman" w:hAnsi="Times New Roman"/>
+                <w:sz w:val="23"/>
+              </w:rPr>
+            </w:pPr>
+            <w:r>
+              <w:rPr>
+                <w:rFonts w:ascii="Times New Roman" w:hAnsi="Times New Roman"/>
+                <w:sz w:val="23"/>
+              </w:rPr>
               <w:t>accurately described above by the proper shipping name, and are</w:t>
             </w:r>
           </w:p>
@@ -2608,12 +2730,21 @@
               </w:rPr>
               <w:t xml:space="preserve"> </w:t>
             </w:r>
+            <w:proofErr w:type="gramStart"/>
             <w:r>
               <w:rPr>
                 <w:rFonts w:ascii="Times New Roman" w:hAnsi="Times New Roman"/>
                 <w:sz w:val="23"/>
               </w:rPr>
-              <w:t>all of the applicable air transport requirements have been met.</w:t>
+              <w:t>all of</w:t>
+            </w:r>
+            <w:proofErr w:type="gramEnd"/>
+            <w:r>
+              <w:rPr>
+                <w:rFonts w:ascii="Times New Roman" w:hAnsi="Times New Roman"/>
+                <w:sz w:val="23"/>
+              </w:rPr>
+              <w:t xml:space="preserve"> the applicable air transport requirements have been met.</w:t>
             </w:r>
           </w:p>
         </w:tc>

</xml_diff>

<commit_message>
PR service updates, DATA-MAP, PR_DATA_AUDIT, test scripts
Co-authored-by: Cursor <cursoragent@cursor.com>
</commit_message>
<xml_diff>
--- a/backend/templates/dangerous_goods/REOLUBE TURBOFLUID 32B GT.docx
+++ b/backend/templates/dangerous_goods/REOLUBE TURBOFLUID 32B GT.docx
@@ -222,21 +222,12 @@
                 <w:b w:val="0"/>
               </w:rPr>
             </w:pPr>
-            <w:proofErr w:type="spellStart"/>
             <w:r>
               <w:rPr>
                 <w:rFonts w:ascii="Times New Roman" w:hAnsi="Times New Roman"/>
                 <w:b w:val="0"/>
               </w:rPr>
-              <w:t>Canoil</w:t>
-            </w:r>
-            <w:proofErr w:type="spellEnd"/>
-            <w:r>
-              <w:rPr>
-                <w:rFonts w:ascii="Times New Roman" w:hAnsi="Times New Roman"/>
-                <w:b w:val="0"/>
-              </w:rPr>
-              <w:t xml:space="preserve"> Canada Ltd</w:t>
+              <w:t>Canoil Canada Ltd</w:t>
             </w:r>
           </w:p>
           <w:p>
@@ -1445,21 +1436,12 @@
               </w:rPr>
               <w:t xml:space="preserve"> </w:t>
             </w:r>
-            <w:proofErr w:type="spellStart"/>
-            <w:r>
-              <w:rPr>
-                <w:rFonts w:ascii="Times New Roman" w:hAnsi="Times New Roman"/>
-                <w:sz w:val="18"/>
-              </w:rPr>
-              <w:t>lnst</w:t>
-            </w:r>
-            <w:proofErr w:type="spellEnd"/>
-            <w:r>
-              <w:rPr>
-                <w:rFonts w:ascii="Times New Roman" w:hAnsi="Times New Roman"/>
-                <w:sz w:val="18"/>
-              </w:rPr>
-              <w:t>.</w:t>
+            <w:r>
+              <w:rPr>
+                <w:rFonts w:ascii="Times New Roman" w:hAnsi="Times New Roman"/>
+                <w:sz w:val="18"/>
+              </w:rPr>
+              <w:t>lnst.</w:t>
             </w:r>
           </w:p>
         </w:tc>
@@ -2010,55 +1992,7 @@
                 <w:rFonts w:ascii="Times New Roman" w:hAnsi="Times New Roman"/>
                 <w:sz w:val="24"/>
               </w:rPr>
-              <w:t>Environmentally Hazardous Substance, Liquid</w:t>
-            </w:r>
-            <w:proofErr w:type="gramStart"/>
-            <w:r>
-              <w:rPr>
-                <w:rFonts w:ascii="Times New Roman" w:hAnsi="Times New Roman"/>
-                <w:sz w:val="24"/>
-              </w:rPr>
-              <w:t xml:space="preserve">, </w:t>
-            </w:r>
-            <w:proofErr w:type="spellStart"/>
-            <w:r>
-              <w:rPr>
-                <w:rFonts w:ascii="Times New Roman" w:hAnsi="Times New Roman"/>
-                <w:sz w:val="24"/>
-              </w:rPr>
-              <w:t>n.o.</w:t>
-            </w:r>
-            <w:proofErr w:type="gramEnd"/>
-            <w:r>
-              <w:rPr>
-                <w:rFonts w:ascii="Times New Roman" w:hAnsi="Times New Roman"/>
-                <w:sz w:val="24"/>
-              </w:rPr>
-              <w:t>s</w:t>
-            </w:r>
-            <w:proofErr w:type="spellEnd"/>
-            <w:r>
-              <w:rPr>
-                <w:rFonts w:ascii="Times New Roman" w:hAnsi="Times New Roman"/>
-                <w:sz w:val="24"/>
-              </w:rPr>
-              <w:t xml:space="preserve">. (phenol, </w:t>
-            </w:r>
-            <w:proofErr w:type="spellStart"/>
-            <w:r>
-              <w:rPr>
-                <w:rFonts w:ascii="Times New Roman" w:hAnsi="Times New Roman"/>
-                <w:sz w:val="24"/>
-              </w:rPr>
-              <w:t>isobutylenated</w:t>
-            </w:r>
-            <w:proofErr w:type="spellEnd"/>
-            <w:r>
-              <w:rPr>
-                <w:rFonts w:ascii="Times New Roman" w:hAnsi="Times New Roman"/>
-                <w:sz w:val="24"/>
-              </w:rPr>
-              <w:t xml:space="preserve">, phosphate (triphenyl phosphate &gt;25%)) </w:t>
+              <w:t xml:space="preserve">Environmentally Hazardous Substance, Liquid, n.o.s. (phenol, isobutylenated, phosphate (triphenyl phosphate &gt;25%)) </w:t>
             </w:r>
           </w:p>
           <w:p>
@@ -2116,7 +2050,6 @@
                 <w:sz w:val="24"/>
               </w:rPr>
             </w:pPr>
-            <w:proofErr w:type="spellStart"/>
             <w:r>
               <w:rPr>
                 <w:rFonts w:ascii="Times New Roman" w:hAnsi="Times New Roman"/>
@@ -2124,37 +2057,7 @@
                 <w:bCs w:val="0"/>
                 <w:sz w:val="24"/>
               </w:rPr>
-              <w:t>Reolube</w:t>
-            </w:r>
-            <w:proofErr w:type="spellEnd"/>
-            <w:r>
-              <w:rPr>
-                <w:rFonts w:ascii="Times New Roman" w:hAnsi="Times New Roman"/>
-                <w:b w:val="0"/>
-                <w:bCs w:val="0"/>
-                <w:sz w:val="24"/>
-              </w:rPr>
-              <w:t xml:space="preserve"> </w:t>
-            </w:r>
-            <w:proofErr w:type="spellStart"/>
-            <w:r>
-              <w:rPr>
-                <w:rFonts w:ascii="Times New Roman" w:hAnsi="Times New Roman"/>
-                <w:b w:val="0"/>
-                <w:bCs w:val="0"/>
-                <w:sz w:val="24"/>
-              </w:rPr>
-              <w:t>Turbofluid</w:t>
-            </w:r>
-            <w:proofErr w:type="spellEnd"/>
-            <w:r>
-              <w:rPr>
-                <w:rFonts w:ascii="Times New Roman" w:hAnsi="Times New Roman"/>
-                <w:b w:val="0"/>
-                <w:bCs w:val="0"/>
-                <w:sz w:val="24"/>
-              </w:rPr>
-              <w:t xml:space="preserve"> 32B/GT</w:t>
+              <w:t>Reolube Turbofluid 32B/GT</w:t>
             </w:r>
           </w:p>
           <w:p>
@@ -2627,23 +2530,23 @@
                 <w:rFonts w:ascii="Times New Roman" w:hAnsi="Times New Roman"/>
                 <w:sz w:val="23"/>
               </w:rPr>
-              <w:t xml:space="preserve">I hereby declare that the contents of this consignment are </w:t>
-            </w:r>
-            <w:proofErr w:type="gramStart"/>
-            <w:r>
+              <w:t>I hereby declare that the contents of this consignment are fully and</w:t>
+            </w:r>
+          </w:p>
+          <w:p>
+            <w:pPr>
+              <w:pStyle w:val="Heading2"/>
               <w:rPr>
                 <w:rFonts w:ascii="Times New Roman" w:hAnsi="Times New Roman"/>
                 <w:sz w:val="23"/>
               </w:rPr>
-              <w:t>fully</w:t>
-            </w:r>
-            <w:proofErr w:type="gramEnd"/>
+            </w:pPr>
             <w:r>
               <w:rPr>
                 <w:rFonts w:ascii="Times New Roman" w:hAnsi="Times New Roman"/>
                 <w:sz w:val="23"/>
               </w:rPr>
-              <w:t xml:space="preserve"> and</w:t>
+              <w:t>accurately described above by the proper shipping name, and are</w:t>
             </w:r>
           </w:p>
           <w:p>
@@ -2659,7 +2562,7 @@
                 <w:rFonts w:ascii="Times New Roman" w:hAnsi="Times New Roman"/>
                 <w:sz w:val="23"/>
               </w:rPr>
-              <w:t>accurately described above by the proper shipping name, and are</w:t>
+              <w:t>classified, packaged, marked and labeled/placarded, and are in all</w:t>
             </w:r>
           </w:p>
           <w:p>
@@ -2675,7 +2578,7 @@
                 <w:rFonts w:ascii="Times New Roman" w:hAnsi="Times New Roman"/>
                 <w:sz w:val="23"/>
               </w:rPr>
-              <w:t>classified, packaged, marked and labeled/placarded, and are in all</w:t>
+              <w:t>respects in proper condition for transport according to applicable</w:t>
             </w:r>
           </w:p>
           <w:p>
@@ -2691,60 +2594,35 @@
                 <w:rFonts w:ascii="Times New Roman" w:hAnsi="Times New Roman"/>
                 <w:sz w:val="23"/>
               </w:rPr>
-              <w:t>respects in proper condition for transport according to applicable</w:t>
-            </w:r>
-          </w:p>
-          <w:p>
-            <w:pPr>
-              <w:pStyle w:val="Heading2"/>
+              <w:t xml:space="preserve">international and national </w:t>
+            </w:r>
+            <w:r>
               <w:rPr>
                 <w:rFonts w:ascii="Times New Roman" w:hAnsi="Times New Roman"/>
                 <w:sz w:val="23"/>
               </w:rPr>
-            </w:pPr>
+              <w:t>governmental</w:t>
+            </w:r>
             <w:r>
               <w:rPr>
                 <w:rFonts w:ascii="Times New Roman" w:hAnsi="Times New Roman"/>
                 <w:sz w:val="23"/>
               </w:rPr>
-              <w:t xml:space="preserve">international and national </w:t>
+              <w:t xml:space="preserve"> regulations. I declare that</w:t>
             </w:r>
             <w:r>
               <w:rPr>
                 <w:rFonts w:ascii="Times New Roman" w:hAnsi="Times New Roman"/>
                 <w:sz w:val="23"/>
               </w:rPr>
-              <w:t>governmental</w:t>
+              <w:t xml:space="preserve"> </w:t>
             </w:r>
             <w:r>
               <w:rPr>
                 <w:rFonts w:ascii="Times New Roman" w:hAnsi="Times New Roman"/>
                 <w:sz w:val="23"/>
               </w:rPr>
-              <w:t xml:space="preserve"> regulations. I declare that</w:t>
-            </w:r>
-            <w:r>
-              <w:rPr>
-                <w:rFonts w:ascii="Times New Roman" w:hAnsi="Times New Roman"/>
-                <w:sz w:val="23"/>
-              </w:rPr>
-              <w:t xml:space="preserve"> </w:t>
-            </w:r>
-            <w:proofErr w:type="gramStart"/>
-            <w:r>
-              <w:rPr>
-                <w:rFonts w:ascii="Times New Roman" w:hAnsi="Times New Roman"/>
-                <w:sz w:val="23"/>
-              </w:rPr>
-              <w:t>all of</w:t>
-            </w:r>
-            <w:proofErr w:type="gramEnd"/>
-            <w:r>
-              <w:rPr>
-                <w:rFonts w:ascii="Times New Roman" w:hAnsi="Times New Roman"/>
-                <w:sz w:val="23"/>
-              </w:rPr>
-              <w:t xml:space="preserve"> the applicable air transport requirements have been met.</w:t>
+              <w:t>all of the applicable air transport requirements have been met.</w:t>
             </w:r>
           </w:p>
         </w:tc>
@@ -2787,7 +2665,7 @@
                 <w:rFonts w:ascii="Times New Roman" w:hAnsi="Times New Roman"/>
                 <w:sz w:val="20"/>
               </w:rPr>
-              <w:t>Zuri Arthur</w:t>
+              <w:t>Haron Alhakimi</w:t>
             </w:r>
           </w:p>
           <w:p>

</xml_diff>